<commit_message>
android changed dev file
</commit_message>
<xml_diff>
--- a/android.docx
+++ b/android.docx
@@ -15,6 +15,12 @@
     <w:p>
       <w:r>
         <w:t>Print(“Java”);</w:t>
+      </w:r>
+    </w:p>
+    <w:p/>
+    <w:p>
+      <w:r>
+        <w:t>Print(“Android app”);</w:t>
       </w:r>
     </w:p>
     <w:sectPr>

</xml_diff>

<commit_message>
android dev file hiii text
</commit_message>
<xml_diff>
--- a/android.docx
+++ b/android.docx
@@ -21,6 +21,11 @@
     <w:p>
       <w:r>
         <w:t>Print(“Android app”);</w:t>
+      </w:r>
+    </w:p>
+    <w:p>
+      <w:r>
+        <w:t>hiiiiiiiiiii</w:t>
       </w:r>
     </w:p>
     <w:sectPr>
@@ -192,6 +197,7 @@
   <w:style w:type="paragraph" w:default="1" w:styleId="Normal">
     <w:name w:val="Normal"/>
     <w:qFormat/>
+    <w:rsid w:val="00151A90"/>
   </w:style>
   <w:style w:type="character" w:default="1" w:styleId="DefaultParagraphFont">
     <w:name w:val="Default Paragraph Font"/>

</xml_diff>